<commit_message>
[docs] correction of some mistakes after presentation in class in some documents
</commit_message>
<xml_diff>
--- a/docs/PLAN DE DIRECCIÓN DEL PROYECTO.docx
+++ b/docs/PLAN DE DIRECCIÓN DEL PROYECTO.docx
@@ -34,12 +34,12 @@
           <wp:inline distB="114300" distT="114300" distL="114300" distR="114300">
             <wp:extent cx="6372225" cy="8191530"/>
             <wp:effectExtent b="0" l="0" r="0" t="0"/>
-            <wp:docPr id="1" name="image1.png"/>
+            <wp:docPr id="5" name="image6.png"/>
             <a:graphic>
               <a:graphicData uri="http://schemas.openxmlformats.org/drawingml/2006/picture">
                 <pic:pic>
                   <pic:nvPicPr>
-                    <pic:cNvPr id="0" name="image1.png"/>
+                    <pic:cNvPr id="0" name="image6.png"/>
                     <pic:cNvPicPr preferRelativeResize="0"/>
                   </pic:nvPicPr>
                   <pic:blipFill>
@@ -1237,7 +1237,26 @@
                 <w:szCs w:val="20"/>
                 <w:rtl w:val="0"/>
               </w:rPr>
-              <w:t xml:space="preserve">Acta de constitución, identificación de interesados</w:t>
+              <w:t xml:space="preserve">- Identificación de interesados-</w:t>
+            </w:r>
+          </w:p>
+          <w:p>
+            <w:pPr>
+              <w:spacing w:after="120" w:before="120" w:lineRule="auto"/>
+              <w:rPr>
+                <w:color w:val="1b6fb5"/>
+                <w:sz w:val="20"/>
+                <w:szCs w:val="20"/>
+              </w:rPr>
+            </w:pPr>
+            <w:r>
+              <w:rPr>
+                <w:color w:val="1b6fb5"/>
+                <w:sz w:val="20"/>
+                <w:szCs w:val="20"/>
+                <w:rtl w:val="0"/>
+              </w:rPr>
+              <w:t xml:space="preserve">- Definir el objetivo del proyecto</w:t>
               <w:tab/>
             </w:r>
           </w:p>
@@ -1283,7 +1302,26 @@
                 <w:szCs w:val="20"/>
                 <w:rtl w:val="0"/>
               </w:rPr>
-              <w:t xml:space="preserve">Aprobación del acta de constitución</w:t>
+              <w:t xml:space="preserve">-Aprobación del acta de constitución </w:t>
+            </w:r>
+          </w:p>
+          <w:p>
+            <w:pPr>
+              <w:spacing w:after="120" w:before="120" w:lineRule="auto"/>
+              <w:rPr>
+                <w:color w:val="1b6fb5"/>
+                <w:sz w:val="20"/>
+                <w:szCs w:val="20"/>
+              </w:rPr>
+            </w:pPr>
+            <w:r>
+              <w:rPr>
+                <w:color w:val="1b6fb5"/>
+                <w:sz w:val="20"/>
+                <w:szCs w:val="20"/>
+                <w:rtl w:val="0"/>
+              </w:rPr>
+              <w:t xml:space="preserve">-Aceptación formal del proyecto por los patrocinadores</w:t>
             </w:r>
           </w:p>
           <w:p>
@@ -1341,21 +1379,81 @@
           <w:p>
             <w:pPr>
               <w:spacing w:after="120" w:before="120" w:lineRule="auto"/>
-              <w:rPr>
-                <w:color w:val="1b6fb5"/>
-                <w:sz w:val="20"/>
-                <w:szCs w:val="20"/>
-              </w:rPr>
-            </w:pPr>
-            <w:r>
-              <w:rPr>
-                <w:color w:val="1b6fb5"/>
-                <w:sz w:val="20"/>
-                <w:szCs w:val="20"/>
-                <w:rtl w:val="0"/>
-              </w:rPr>
-              <w:t xml:space="preserve">Plan de dirección, plan de gestión de riesgos, cronograma</w:t>
-              <w:tab/>
+              <w:ind w:left="0" w:firstLine="0"/>
+              <w:rPr>
+                <w:color w:val="1b6fb5"/>
+                <w:sz w:val="20"/>
+                <w:szCs w:val="20"/>
+              </w:rPr>
+            </w:pPr>
+            <w:r>
+              <w:rPr>
+                <w:color w:val="1b6fb5"/>
+                <w:sz w:val="20"/>
+                <w:szCs w:val="20"/>
+                <w:rtl w:val="0"/>
+              </w:rPr>
+              <w:t xml:space="preserve">- Definir alcance, tiempo y coste</w:t>
+            </w:r>
+          </w:p>
+          <w:p>
+            <w:pPr>
+              <w:spacing w:after="120" w:before="120" w:lineRule="auto"/>
+              <w:ind w:left="0" w:firstLine="0"/>
+              <w:rPr>
+                <w:color w:val="1b6fb5"/>
+                <w:sz w:val="20"/>
+                <w:szCs w:val="20"/>
+              </w:rPr>
+            </w:pPr>
+            <w:r>
+              <w:rPr>
+                <w:color w:val="1b6fb5"/>
+                <w:sz w:val="20"/>
+                <w:szCs w:val="20"/>
+                <w:rtl w:val="0"/>
+              </w:rPr>
+              <w:t xml:space="preserve">- Creación de los planes de proyecto</w:t>
+            </w:r>
+          </w:p>
+          <w:p>
+            <w:pPr>
+              <w:spacing w:after="120" w:before="120" w:lineRule="auto"/>
+              <w:ind w:left="0" w:firstLine="0"/>
+              <w:rPr>
+                <w:color w:val="1b6fb5"/>
+                <w:sz w:val="20"/>
+                <w:szCs w:val="20"/>
+              </w:rPr>
+            </w:pPr>
+            <w:r>
+              <w:rPr>
+                <w:color w:val="1b6fb5"/>
+                <w:sz w:val="20"/>
+                <w:szCs w:val="20"/>
+                <w:rtl w:val="0"/>
+              </w:rPr>
+              <w:t xml:space="preserve">- Recopilación de requisitos</w:t>
+            </w:r>
+          </w:p>
+          <w:p>
+            <w:pPr>
+              <w:spacing w:after="120" w:before="120" w:lineRule="auto"/>
+              <w:ind w:left="0" w:firstLine="0"/>
+              <w:rPr>
+                <w:color w:val="1b6fb5"/>
+                <w:sz w:val="20"/>
+                <w:szCs w:val="20"/>
+              </w:rPr>
+            </w:pPr>
+            <w:r>
+              <w:rPr>
+                <w:color w:val="1b6fb5"/>
+                <w:sz w:val="20"/>
+                <w:szCs w:val="20"/>
+                <w:rtl w:val="0"/>
+              </w:rPr>
+              <w:t xml:space="preserve">- Identificación riesgos </w:t>
             </w:r>
           </w:p>
         </w:tc>
@@ -1377,8 +1475,41 @@
                 <w:szCs w:val="20"/>
                 <w:rtl w:val="0"/>
               </w:rPr>
-              <w:t xml:space="preserve">Plan de dirección del proyecto, Plan de Gestión de Riesgos</w:t>
-              <w:tab/>
+              <w:t xml:space="preserve">- Planes de gestión completos</w:t>
+            </w:r>
+          </w:p>
+          <w:p>
+            <w:pPr>
+              <w:spacing w:after="120" w:before="120" w:lineRule="auto"/>
+              <w:rPr>
+                <w:color w:val="1b6fb5"/>
+                <w:sz w:val="20"/>
+                <w:szCs w:val="20"/>
+              </w:rPr>
+            </w:pPr>
+            <w:r>
+              <w:rPr>
+                <w:color w:val="1b6fb5"/>
+                <w:sz w:val="20"/>
+                <w:szCs w:val="20"/>
+                <w:rtl w:val="0"/>
+              </w:rPr>
+              <w:t xml:space="preserve">- Estructura de desglose de trabajo (EDT)</w:t>
+            </w:r>
+          </w:p>
+          <w:p>
+            <w:pPr>
+              <w:spacing w:after="120" w:before="120" w:lineRule="auto"/>
+              <w:rPr>
+                <w:color w:val="1b6fb5"/>
+                <w:sz w:val="20"/>
+                <w:szCs w:val="20"/>
+              </w:rPr>
+            </w:pPr>
+            <w:r>
+              <w:rPr>
+                <w:rtl w:val="0"/>
+              </w:rPr>
             </w:r>
           </w:p>
         </w:tc>
@@ -1400,7 +1531,7 @@
                 <w:szCs w:val="20"/>
                 <w:rtl w:val="0"/>
               </w:rPr>
-              <w:t xml:space="preserve">Aprobación del plan de gestión</w:t>
+              <w:t xml:space="preserve">Aprobación de los planes de gestión</w:t>
             </w:r>
           </w:p>
           <w:p>
@@ -1464,8 +1595,7 @@
                 <w:szCs w:val="20"/>
                 <w:rtl w:val="0"/>
               </w:rPr>
-              <w:t xml:space="preserve">Desarrollo y pruebas de la plataforma</w:t>
-              <w:tab/>
+              <w:t xml:space="preserve">Desarrollo y pruebas de la plataforma, gestión de riesgos</w:t>
             </w:r>
           </w:p>
         </w:tc>
@@ -1487,8 +1617,26 @@
                 <w:szCs w:val="20"/>
                 <w:rtl w:val="0"/>
               </w:rPr>
-              <w:t xml:space="preserve">Plataforma web completa y funcional</w:t>
-              <w:tab/>
+              <w:t xml:space="preserve">- Entregables del proyecto</w:t>
+            </w:r>
+          </w:p>
+          <w:p>
+            <w:pPr>
+              <w:spacing w:after="120" w:before="120" w:lineRule="auto"/>
+              <w:rPr>
+                <w:color w:val="1b6fb5"/>
+                <w:sz w:val="20"/>
+                <w:szCs w:val="20"/>
+              </w:rPr>
+            </w:pPr>
+            <w:r>
+              <w:rPr>
+                <w:color w:val="1b6fb5"/>
+                <w:sz w:val="20"/>
+                <w:szCs w:val="20"/>
+                <w:rtl w:val="0"/>
+              </w:rPr>
+              <w:t xml:space="preserve">- Actualización de documentos</w:t>
             </w:r>
           </w:p>
         </w:tc>
@@ -1510,7 +1658,26 @@
                 <w:szCs w:val="20"/>
                 <w:rtl w:val="0"/>
               </w:rPr>
-              <w:t xml:space="preserve">Plataforma web lista para el lanzamiento</w:t>
+              <w:t xml:space="preserve">- Entregables completados según los planes</w:t>
+            </w:r>
+          </w:p>
+          <w:p>
+            <w:pPr>
+              <w:spacing w:after="120" w:before="120" w:lineRule="auto"/>
+              <w:rPr>
+                <w:color w:val="1b6fb5"/>
+                <w:sz w:val="20"/>
+                <w:szCs w:val="20"/>
+              </w:rPr>
+            </w:pPr>
+            <w:r>
+              <w:rPr>
+                <w:color w:val="1b6fb5"/>
+                <w:sz w:val="20"/>
+                <w:szCs w:val="20"/>
+                <w:rtl w:val="0"/>
+              </w:rPr>
+              <w:t xml:space="preserve">- Informes de progreso entregados</w:t>
             </w:r>
           </w:p>
           <w:p>
@@ -1562,20 +1729,62 @@
           <w:p>
             <w:pPr>
               <w:spacing w:after="120" w:before="120" w:lineRule="auto"/>
-              <w:rPr>
-                <w:color w:val="1b6fb5"/>
-                <w:sz w:val="20"/>
-                <w:szCs w:val="20"/>
-              </w:rPr>
-            </w:pPr>
-            <w:r>
-              <w:rPr>
-                <w:color w:val="1b6fb5"/>
-                <w:sz w:val="20"/>
-                <w:szCs w:val="20"/>
-                <w:rtl w:val="0"/>
-              </w:rPr>
-              <w:t xml:space="preserve">Revisión del cronograma, riesgos y alcance</w:t>
+              <w:ind w:left="0" w:firstLine="0"/>
+              <w:rPr>
+                <w:color w:val="1b6fb5"/>
+                <w:sz w:val="20"/>
+                <w:szCs w:val="20"/>
+              </w:rPr>
+            </w:pPr>
+            <w:r>
+              <w:rPr>
+                <w:color w:val="1b6fb5"/>
+                <w:sz w:val="20"/>
+                <w:szCs w:val="20"/>
+                <w:rtl w:val="0"/>
+              </w:rPr>
+              <w:t xml:space="preserve">- Controlar cambios de incidencias</w:t>
+            </w:r>
+          </w:p>
+        </w:tc>
+        <w:tc>
+          <w:tcPr/>
+          <w:p>
+            <w:pPr>
+              <w:spacing w:after="120" w:before="120" w:lineRule="auto"/>
+              <w:rPr>
+                <w:color w:val="1b6fb5"/>
+                <w:sz w:val="20"/>
+                <w:szCs w:val="20"/>
+              </w:rPr>
+            </w:pPr>
+            <w:r>
+              <w:rPr>
+                <w:color w:val="1b6fb5"/>
+                <w:sz w:val="20"/>
+                <w:szCs w:val="20"/>
+                <w:rtl w:val="0"/>
+              </w:rPr>
+              <w:t xml:space="preserve">- Registros</w:t>
+            </w:r>
+          </w:p>
+          <w:p>
+            <w:pPr>
+              <w:spacing w:after="120" w:before="120" w:lineRule="auto"/>
+              <w:rPr>
+                <w:color w:val="1b6fb5"/>
+                <w:sz w:val="20"/>
+                <w:szCs w:val="20"/>
+              </w:rPr>
+            </w:pPr>
+            <w:r>
+              <w:rPr>
+                <w:color w:val="1b6fb5"/>
+                <w:sz w:val="20"/>
+                <w:szCs w:val="20"/>
+                <w:rtl w:val="0"/>
+              </w:rPr>
+              <w:t xml:space="preserve">- Informes de estados</w:t>
               <w:tab/>
             </w:r>
           </w:p>
@@ -1598,30 +1807,7 @@
                 <w:szCs w:val="20"/>
                 <w:rtl w:val="0"/>
               </w:rPr>
-              <w:t xml:space="preserve">Informes de control y seguimiento</w:t>
-              <w:tab/>
-            </w:r>
-          </w:p>
-        </w:tc>
-        <w:tc>
-          <w:tcPr/>
-          <w:p>
-            <w:pPr>
-              <w:spacing w:after="120" w:before="120" w:lineRule="auto"/>
-              <w:rPr>
-                <w:color w:val="1b6fb5"/>
-                <w:sz w:val="20"/>
-                <w:szCs w:val="20"/>
-              </w:rPr>
-            </w:pPr>
-            <w:r>
-              <w:rPr>
-                <w:color w:val="1b6fb5"/>
-                <w:sz w:val="20"/>
-                <w:szCs w:val="20"/>
-                <w:rtl w:val="0"/>
-              </w:rPr>
-              <w:t xml:space="preserve">Cumplimiento de objetivos sin desviaciones mayores</w:t>
+              <w:t xml:space="preserve">- Controlar las incidencias y cambios requeridos para el alcance establecido</w:t>
             </w:r>
           </w:p>
           <w:p>
@@ -1685,8 +1871,26 @@
                 <w:szCs w:val="20"/>
                 <w:rtl w:val="0"/>
               </w:rPr>
-              <w:t xml:space="preserve">Entrega de la plataforma, formación del equipo del cliente</w:t>
-              <w:tab/>
+              <w:t xml:space="preserve">- Cerrar contratos</w:t>
+            </w:r>
+          </w:p>
+          <w:p>
+            <w:pPr>
+              <w:spacing w:after="120" w:before="120" w:lineRule="auto"/>
+              <w:rPr>
+                <w:color w:val="1b6fb5"/>
+                <w:sz w:val="20"/>
+                <w:szCs w:val="20"/>
+              </w:rPr>
+            </w:pPr>
+            <w:r>
+              <w:rPr>
+                <w:color w:val="1b6fb5"/>
+                <w:sz w:val="20"/>
+                <w:szCs w:val="20"/>
+                <w:rtl w:val="0"/>
+              </w:rPr>
+              <w:t xml:space="preserve">-Conseguir la aprobación de los entregables</w:t>
             </w:r>
           </w:p>
         </w:tc>
@@ -1708,8 +1912,7 @@
                 <w:szCs w:val="20"/>
                 <w:rtl w:val="0"/>
               </w:rPr>
-              <w:t xml:space="preserve">Informe de cierre, formación al equipo de administración</w:t>
-              <w:tab/>
+              <w:t xml:space="preserve">- Informe de cierre</w:t>
             </w:r>
           </w:p>
         </w:tc>
@@ -1719,29 +1922,19 @@
             <w:pPr>
               <w:spacing w:after="120" w:before="120" w:lineRule="auto"/>
               <w:rPr>
-                <w:color w:val="1b6fb5"/>
-                <w:sz w:val="20"/>
-                <w:szCs w:val="20"/>
-              </w:rPr>
-            </w:pPr>
-            <w:r>
-              <w:rPr>
-                <w:color w:val="1b6fb5"/>
-                <w:sz w:val="20"/>
-                <w:szCs w:val="20"/>
-                <w:rtl w:val="0"/>
-              </w:rPr>
-              <w:t xml:space="preserve">Aceptación formal de la plataforma</w:t>
-            </w:r>
-          </w:p>
-          <w:p>
-            <w:pPr>
-              <w:spacing w:after="120" w:before="120" w:lineRule="auto"/>
-              <w:rPr>
-                <w:sz w:val="20"/>
-                <w:szCs w:val="20"/>
-              </w:rPr>
-            </w:pPr>
+                <w:sz w:val="20"/>
+                <w:szCs w:val="20"/>
+              </w:rPr>
+            </w:pPr>
+            <w:r>
+              <w:rPr>
+                <w:color w:val="1b6fb5"/>
+                <w:sz w:val="20"/>
+                <w:szCs w:val="20"/>
+                <w:rtl w:val="0"/>
+              </w:rPr>
+              <w:t xml:space="preserve">- Entregables totalmente aprobados</w:t>
+            </w:r>
             <w:r>
               <w:rPr>
                 <w:rtl w:val="0"/>
@@ -2137,11 +2330,7 @@
           <w:tcPr/>
           <w:p>
             <w:pPr>
-              <w:numPr>
-                <w:ilvl w:val="0"/>
-                <w:numId w:val="1"/>
-              </w:numPr>
-              <w:ind w:left="720" w:hanging="360"/>
+              <w:ind w:left="0" w:firstLine="0"/>
               <w:jc w:val="both"/>
               <w:rPr>
                 <w:color w:val="1b6fb5"/>
@@ -2152,31 +2341,14 @@
                 <w:color w:val="1b6fb5"/>
                 <w:rtl w:val="0"/>
               </w:rPr>
-              <w:t xml:space="preserve">La aplicación web de alquiler de pisos turísticos debe estar completamente desarrollada, probada y </w:t>
-            </w:r>
-            <w:r>
-              <w:rPr>
-                <w:b w:val="1"/>
-                <w:color w:val="1b6fb5"/>
-                <w:rtl w:val="0"/>
-              </w:rPr>
-              <w:t xml:space="preserve">aceptada por el cliente</w:t>
-            </w:r>
-            <w:r>
-              <w:rPr>
-                <w:color w:val="1b6fb5"/>
-                <w:rtl w:val="0"/>
-              </w:rPr>
-              <w:t xml:space="preserve">. Esto incluye la funcionalidad de reservas, pagos en línea, gestión de usuarios y el catálogo de propiedades.</w:t>
-            </w:r>
-          </w:p>
-          <w:p>
-            <w:pPr>
-              <w:numPr>
-                <w:ilvl w:val="0"/>
-                <w:numId w:val="1"/>
-              </w:numPr>
-              <w:ind w:left="720" w:hanging="360"/>
+              <w:t xml:space="preserve">⦁</w:t>
+              <w:tab/>
+              <w:t xml:space="preserve">La aplicación web de alquiler de pisos turísticos debe estar completamente desarrollada, probada y aceptada por el cliente. Esto incluye la funcionalidad de reservas, pagos en línea, gestión de usuarios y el catálogo de propiedades.</w:t>
+            </w:r>
+          </w:p>
+          <w:p>
+            <w:pPr>
+              <w:ind w:left="0" w:firstLine="0"/>
               <w:jc w:val="both"/>
               <w:rPr>
                 <w:color w:val="1b6fb5"/>
@@ -2187,31 +2359,14 @@
                 <w:color w:val="1b6fb5"/>
                 <w:rtl w:val="0"/>
               </w:rPr>
-              <w:t xml:space="preserve">Se debe entregar toda la </w:t>
-            </w:r>
-            <w:r>
-              <w:rPr>
-                <w:b w:val="1"/>
-                <w:color w:val="1b6fb5"/>
-                <w:rtl w:val="0"/>
-              </w:rPr>
-              <w:t xml:space="preserve">documentación técnica y de usuario</w:t>
-            </w:r>
-            <w:r>
-              <w:rPr>
-                <w:color w:val="1b6fb5"/>
-                <w:rtl w:val="0"/>
-              </w:rPr>
-              <w:t xml:space="preserve"> asociada a la plataforma, incluyendo manuales para administradores y usuarios finales, así como la documentación técnica para el despliegue y mantenimiento del sistema.</w:t>
-            </w:r>
-          </w:p>
-          <w:p>
-            <w:pPr>
-              <w:numPr>
-                <w:ilvl w:val="0"/>
-                <w:numId w:val="1"/>
-              </w:numPr>
-              <w:ind w:left="720" w:hanging="360"/>
+              <w:t xml:space="preserve">⦁</w:t>
+              <w:tab/>
+              <w:t xml:space="preserve">Se debe entregar toda la documentación técnica y de usuario asociada a la plataforma, incluyendo manuales para usuarios finales, así como la documentación técnica para el despliegue y mantenimiento del sistema.</w:t>
+            </w:r>
+          </w:p>
+          <w:p>
+            <w:pPr>
+              <w:ind w:left="0" w:firstLine="0"/>
               <w:jc w:val="both"/>
               <w:rPr>
                 <w:color w:val="1b6fb5"/>
@@ -2222,31 +2377,14 @@
                 <w:color w:val="1b6fb5"/>
                 <w:rtl w:val="0"/>
               </w:rPr>
-              <w:t xml:space="preserve">La </w:t>
-            </w:r>
-            <w:r>
-              <w:rPr>
-                <w:b w:val="1"/>
-                <w:color w:val="1b6fb5"/>
-                <w:rtl w:val="0"/>
-              </w:rPr>
-              <w:t xml:space="preserve">formación sobre el uso y administración</w:t>
-            </w:r>
-            <w:r>
-              <w:rPr>
-                <w:color w:val="1b6fb5"/>
-                <w:rtl w:val="0"/>
-              </w:rPr>
-              <w:t xml:space="preserve"> de la plataforma debe haber sido impartida al equipo de la empresa cliente. Los administradores deben ser capaces de gestionar el contenido, las propiedades y las reservas sin problemas.</w:t>
-            </w:r>
-          </w:p>
-          <w:p>
-            <w:pPr>
-              <w:numPr>
-                <w:ilvl w:val="0"/>
-                <w:numId w:val="1"/>
-              </w:numPr>
-              <w:ind w:left="720" w:hanging="360"/>
+              <w:t xml:space="preserve">⦁</w:t>
+              <w:tab/>
+              <w:t xml:space="preserve">La satisfacción del cliente con respecto a la funcionalidad, diseño y facilidad de uso de la plataforma debe evaluarse mediante una encuesta o estudio, obteniendo resultados positivos que confirman que las expectativas se han cumplido.</w:t>
+            </w:r>
+          </w:p>
+          <w:p>
+            <w:pPr>
+              <w:ind w:left="0" w:firstLine="0"/>
               <w:jc w:val="both"/>
               <w:rPr>
                 <w:color w:val="1b6fb5"/>
@@ -2257,31 +2395,14 @@
                 <w:color w:val="1b6fb5"/>
                 <w:rtl w:val="0"/>
               </w:rPr>
-              <w:t xml:space="preserve">La satisfacción del cliente con respecto a la funcionalidad, diseño y facilidad de uso de la plataforma debe evaluarse mediante una encuesta o estudio, obteniendo </w:t>
-            </w:r>
-            <w:r>
-              <w:rPr>
-                <w:b w:val="1"/>
-                <w:color w:val="1b6fb5"/>
-                <w:rtl w:val="0"/>
-              </w:rPr>
-              <w:t xml:space="preserve">resultados positivos</w:t>
-            </w:r>
-            <w:r>
-              <w:rPr>
-                <w:color w:val="1b6fb5"/>
-                <w:rtl w:val="0"/>
-              </w:rPr>
-              <w:t xml:space="preserve"> que confirman que las expectativas se han cumplido.</w:t>
-            </w:r>
-          </w:p>
-          <w:p>
-            <w:pPr>
-              <w:numPr>
-                <w:ilvl w:val="0"/>
-                <w:numId w:val="1"/>
-              </w:numPr>
-              <w:ind w:left="720" w:hanging="360"/>
+              <w:t xml:space="preserve">⦁</w:t>
+              <w:tab/>
+              <w:t xml:space="preserve">Tras el lanzamiento, la plataforma debe funcionar correctamente sin presentar errores críticos que afecten la experiencia del usuario o las operaciones de reserva y pago. Cualquier incidencia reportada durante la fase de pruebas o tras el despliegue debe ser resuelta con éxito.</w:t>
+            </w:r>
+          </w:p>
+          <w:p>
+            <w:pPr>
+              <w:ind w:left="0" w:firstLine="0"/>
               <w:jc w:val="both"/>
               <w:rPr>
                 <w:color w:val="1b6fb5"/>
@@ -2292,31 +2413,14 @@
                 <w:color w:val="1b6fb5"/>
                 <w:rtl w:val="0"/>
               </w:rPr>
-              <w:t xml:space="preserve">Tras el lanzamiento, la plataforma debe funcionar correctamente sin presentar </w:t>
-            </w:r>
-            <w:r>
-              <w:rPr>
-                <w:b w:val="1"/>
-                <w:color w:val="1b6fb5"/>
-                <w:rtl w:val="0"/>
-              </w:rPr>
-              <w:t xml:space="preserve">errores críticos</w:t>
-            </w:r>
-            <w:r>
-              <w:rPr>
-                <w:color w:val="1b6fb5"/>
-                <w:rtl w:val="0"/>
-              </w:rPr>
-              <w:t xml:space="preserve"> que afecten la experiencia del usuario o las operaciones de reserva y pago. Cualquier incidencia reportada durante la fase de pruebas o tras el despliegue debe ser resuelta con éxito.</w:t>
-            </w:r>
-          </w:p>
-          <w:p>
-            <w:pPr>
-              <w:numPr>
-                <w:ilvl w:val="0"/>
-                <w:numId w:val="1"/>
-              </w:numPr>
-              <w:ind w:left="720" w:hanging="360"/>
+              <w:t xml:space="preserve">⦁</w:t>
+              <w:tab/>
+              <w:t xml:space="preserve">La plataforma debe estar integrada y accesible directamente desde el sitio web actual de la empresa cliente y desplegada sin problemas en el proveedor de hosting acordado.</w:t>
+            </w:r>
+          </w:p>
+          <w:p>
+            <w:pPr>
+              <w:ind w:left="0" w:firstLine="0"/>
               <w:jc w:val="both"/>
               <w:rPr>
                 <w:color w:val="1b6fb5"/>
@@ -2327,57 +2431,9 @@
                 <w:color w:val="1b6fb5"/>
                 <w:rtl w:val="0"/>
               </w:rPr>
-              <w:t xml:space="preserve">La plataforma debe estar integrada y accesible directamente desde el sitio web actual de la empresa cliente y </w:t>
-            </w:r>
-            <w:r>
-              <w:rPr>
-                <w:b w:val="1"/>
-                <w:color w:val="1b6fb5"/>
-                <w:rtl w:val="0"/>
-              </w:rPr>
-              <w:t xml:space="preserve">desplegada sin problemas</w:t>
-            </w:r>
-            <w:r>
-              <w:rPr>
-                <w:color w:val="1b6fb5"/>
-                <w:rtl w:val="0"/>
-              </w:rPr>
-              <w:t xml:space="preserve"> en el proveedor de hosting acordado.</w:t>
-            </w:r>
-          </w:p>
-          <w:p>
-            <w:pPr>
-              <w:numPr>
-                <w:ilvl w:val="0"/>
-                <w:numId w:val="1"/>
-              </w:numPr>
-              <w:ind w:left="720" w:hanging="360"/>
-              <w:jc w:val="both"/>
-              <w:rPr>
-                <w:color w:val="1b6fb5"/>
-              </w:rPr>
-            </w:pPr>
-            <w:r>
-              <w:rPr>
-                <w:color w:val="1b6fb5"/>
-                <w:rtl w:val="0"/>
-              </w:rPr>
-              <w:t xml:space="preserve">Tras el lanzamiento, los usuarios finales de la plataforma deben mostrar una </w:t>
-            </w:r>
-            <w:r>
-              <w:rPr>
-                <w:b w:val="1"/>
-                <w:color w:val="1b6fb5"/>
-                <w:rtl w:val="0"/>
-              </w:rPr>
-              <w:t xml:space="preserve">satisfacción positiva</w:t>
-            </w:r>
-            <w:r>
-              <w:rPr>
-                <w:color w:val="1b6fb5"/>
-                <w:rtl w:val="0"/>
-              </w:rPr>
-              <w:t xml:space="preserve"> en cuanto a la usabilidad, accesibilidad y eficiencia del sistema, medido a través de encuestas o análisis de uso.</w:t>
+              <w:t xml:space="preserve">⦁</w:t>
+              <w:tab/>
+              <w:t xml:space="preserve">Tras el lanzamiento, los usuarios finales de la plataforma deben mostrar una satisfacción positiva en cuanto a la usabilidad, accesibilidad y eficiencia del sistema, medido a través de encuestas o análisis de uso.</w:t>
             </w:r>
           </w:p>
           <w:p>
@@ -3015,6 +3071,7 @@
               <w:rPr>
                 <w:rtl w:val="0"/>
               </w:rPr>
+              <w:t xml:space="preserve">Firmado.</w:t>
             </w:r>
           </w:p>
         </w:tc>
@@ -3029,6 +3086,7 @@
               <w:rPr>
                 <w:rtl w:val="0"/>
               </w:rPr>
+              <w:t xml:space="preserve">07/10/2024</w:t>
             </w:r>
           </w:p>
         </w:tc>
@@ -3064,6 +3122,192 @@
               <w:rPr/>
             </w:pPr>
             <w:r>
+              <w:rPr/>
+              <w:drawing>
+                <wp:inline distB="114300" distT="114300" distL="114300" distR="114300">
+                  <wp:extent cx="1572984" cy="1171545"/>
+                  <wp:effectExtent b="0" l="0" r="0" t="0"/>
+                  <wp:docPr id="3" name="image4.png"/>
+                  <a:graphic>
+                    <a:graphicData uri="http://schemas.openxmlformats.org/drawingml/2006/picture">
+                      <pic:pic>
+                        <pic:nvPicPr>
+                          <pic:cNvPr id="0" name="image4.png"/>
+                          <pic:cNvPicPr preferRelativeResize="0"/>
+                        </pic:nvPicPr>
+                        <pic:blipFill>
+                          <a:blip r:embed="rId8"/>
+                          <a:srcRect b="0" l="0" r="0" t="0"/>
+                          <a:stretch>
+                            <a:fillRect/>
+                          </a:stretch>
+                        </pic:blipFill>
+                        <pic:spPr>
+                          <a:xfrm>
+                            <a:off x="0" y="0"/>
+                            <a:ext cx="1572984" cy="1171545"/>
+                          </a:xfrm>
+                          <a:prstGeom prst="rect"/>
+                          <a:ln/>
+                        </pic:spPr>
+                      </pic:pic>
+                    </a:graphicData>
+                  </a:graphic>
+                </wp:inline>
+              </w:drawing>
+            </w:r>
+            <w:r>
+              <w:rPr/>
+              <w:drawing>
+                <wp:inline distB="114300" distT="114300" distL="114300" distR="114300">
+                  <wp:extent cx="1543050" cy="762000"/>
+                  <wp:effectExtent b="0" l="0" r="0" t="0"/>
+                  <wp:docPr id="1" name="image3.png"/>
+                  <a:graphic>
+                    <a:graphicData uri="http://schemas.openxmlformats.org/drawingml/2006/picture">
+                      <pic:pic>
+                        <pic:nvPicPr>
+                          <pic:cNvPr id="0" name="image3.png"/>
+                          <pic:cNvPicPr preferRelativeResize="0"/>
+                        </pic:nvPicPr>
+                        <pic:blipFill>
+                          <a:blip r:embed="rId9"/>
+                          <a:srcRect b="0" l="0" r="0" t="0"/>
+                          <a:stretch>
+                            <a:fillRect/>
+                          </a:stretch>
+                        </pic:blipFill>
+                        <pic:spPr>
+                          <a:xfrm>
+                            <a:off x="0" y="0"/>
+                            <a:ext cx="1543050" cy="762000"/>
+                          </a:xfrm>
+                          <a:prstGeom prst="rect"/>
+                          <a:ln/>
+                        </pic:spPr>
+                      </pic:pic>
+                    </a:graphicData>
+                  </a:graphic>
+                </wp:inline>
+              </w:drawing>
+            </w:r>
+            <w:r>
+              <w:rPr/>
+              <w:drawing>
+                <wp:inline distB="114300" distT="114300" distL="114300" distR="114300">
+                  <wp:extent cx="1942580" cy="1136680"/>
+                  <wp:effectExtent b="0" l="0" r="0" t="0"/>
+                  <wp:docPr id="2" name="image1.png"/>
+                  <a:graphic>
+                    <a:graphicData uri="http://schemas.openxmlformats.org/drawingml/2006/picture">
+                      <pic:pic>
+                        <pic:nvPicPr>
+                          <pic:cNvPr id="0" name="image1.png"/>
+                          <pic:cNvPicPr preferRelativeResize="0"/>
+                        </pic:nvPicPr>
+                        <pic:blipFill>
+                          <a:blip r:embed="rId10"/>
+                          <a:srcRect b="0" l="0" r="0" t="0"/>
+                          <a:stretch>
+                            <a:fillRect/>
+                          </a:stretch>
+                        </pic:blipFill>
+                        <pic:spPr>
+                          <a:xfrm>
+                            <a:off x="0" y="0"/>
+                            <a:ext cx="1942580" cy="1136680"/>
+                          </a:xfrm>
+                          <a:prstGeom prst="rect"/>
+                          <a:ln/>
+                        </pic:spPr>
+                      </pic:pic>
+                    </a:graphicData>
+                  </a:graphic>
+                </wp:inline>
+              </w:drawing>
+            </w:r>
+            <w:r>
+              <w:rPr/>
+              <w:drawing>
+                <wp:inline distB="114300" distT="114300" distL="114300" distR="114300">
+                  <wp:extent cx="1800331" cy="920780"/>
+                  <wp:effectExtent b="0" l="0" r="0" t="0"/>
+                  <wp:docPr id="6" name="image5.png"/>
+                  <a:graphic>
+                    <a:graphicData uri="http://schemas.openxmlformats.org/drawingml/2006/picture">
+                      <pic:pic>
+                        <pic:nvPicPr>
+                          <pic:cNvPr id="0" name="image5.png"/>
+                          <pic:cNvPicPr preferRelativeResize="0"/>
+                        </pic:nvPicPr>
+                        <pic:blipFill>
+                          <a:blip r:embed="rId11"/>
+                          <a:srcRect b="0" l="0" r="0" t="0"/>
+                          <a:stretch>
+                            <a:fillRect/>
+                          </a:stretch>
+                        </pic:blipFill>
+                        <pic:spPr>
+                          <a:xfrm>
+                            <a:off x="0" y="0"/>
+                            <a:ext cx="1800331" cy="920780"/>
+                          </a:xfrm>
+                          <a:prstGeom prst="rect"/>
+                          <a:ln/>
+                        </pic:spPr>
+                      </pic:pic>
+                    </a:graphicData>
+                  </a:graphic>
+                </wp:inline>
+              </w:drawing>
+            </w:r>
+            <w:r>
+              <w:rPr>
+                <w:rtl w:val="0"/>
+              </w:rPr>
+            </w:r>
+          </w:p>
+          <w:p>
+            <w:pPr>
+              <w:spacing w:after="120" w:before="120" w:lineRule="auto"/>
+              <w:rPr/>
+            </w:pPr>
+            <w:r>
+              <w:rPr/>
+              <w:drawing>
+                <wp:inline distB="114300" distT="114300" distL="114300" distR="114300">
+                  <wp:extent cx="1729789" cy="1247805"/>
+                  <wp:effectExtent b="0" l="0" r="0" t="0"/>
+                  <wp:docPr id="4" name="image2.png"/>
+                  <a:graphic>
+                    <a:graphicData uri="http://schemas.openxmlformats.org/drawingml/2006/picture">
+                      <pic:pic>
+                        <pic:nvPicPr>
+                          <pic:cNvPr id="0" name="image2.png"/>
+                          <pic:cNvPicPr preferRelativeResize="0"/>
+                        </pic:nvPicPr>
+                        <pic:blipFill>
+                          <a:blip r:embed="rId12"/>
+                          <a:srcRect b="0" l="0" r="0" t="0"/>
+                          <a:stretch>
+                            <a:fillRect/>
+                          </a:stretch>
+                        </pic:blipFill>
+                        <pic:spPr>
+                          <a:xfrm>
+                            <a:off x="0" y="0"/>
+                            <a:ext cx="1729789" cy="1247805"/>
+                          </a:xfrm>
+                          <a:prstGeom prst="rect"/>
+                          <a:ln/>
+                        </pic:spPr>
+                      </pic:pic>
+                    </a:graphicData>
+                  </a:graphic>
+                </wp:inline>
+              </w:drawing>
+            </w:r>
+            <w:r>
               <w:rPr>
                 <w:rtl w:val="0"/>
               </w:rPr>
@@ -3081,6 +3325,7 @@
               <w:rPr>
                 <w:rtl w:val="0"/>
               </w:rPr>
+              <w:t xml:space="preserve">07/10/2024</w:t>
             </w:r>
           </w:p>
         </w:tc>
@@ -3101,10 +3346,10 @@
       </w:r>
     </w:p>
     <w:sectPr>
-      <w:headerReference r:id="rId8" w:type="default"/>
-      <w:headerReference r:id="rId9" w:type="first"/>
-      <w:footerReference r:id="rId10" w:type="default"/>
-      <w:footerReference r:id="rId11" w:type="first"/>
+      <w:headerReference r:id="rId13" w:type="default"/>
+      <w:headerReference r:id="rId14" w:type="first"/>
+      <w:footerReference r:id="rId15" w:type="default"/>
+      <w:footerReference r:id="rId16" w:type="first"/>
       <w:pgSz w:h="15840" w:w="12240" w:orient="portrait"/>
       <w:pgMar w:bottom="720" w:top="720" w:left="720" w:right="720" w:header="708" w:footer="708"/>
       <w:pgNumType w:start="1"/>
@@ -3380,121 +3625,7 @@
 </file>
 
 <file path=word/numbering.xml><?xml version="1.0" encoding="utf-8"?>
-<w:numbering xmlns:mc="http://schemas.openxmlformats.org/markup-compatibility/2006" xmlns:o="urn:schemas-microsoft-com:office:office" xmlns:r="http://schemas.openxmlformats.org/officeDocument/2006/relationships" xmlns:m="http://schemas.openxmlformats.org/officeDocument/2006/math" xmlns:v="urn:schemas-microsoft-com:vml" xmlns:wp="http://schemas.openxmlformats.org/drawingml/2006/wordprocessingDrawing" xmlns:w10="urn:schemas-microsoft-com:office:word" xmlns:w="http://schemas.openxmlformats.org/wordprocessingml/2006/main" xmlns:wne="http://schemas.microsoft.com/office/word/2006/wordml" xmlns:sl="http://schemas.openxmlformats.org/schemaLibrary/2006/main" xmlns:a="http://schemas.openxmlformats.org/drawingml/2006/main" xmlns:pic="http://schemas.openxmlformats.org/drawingml/2006/picture" xmlns:c="http://schemas.openxmlformats.org/drawingml/2006/chart" xmlns:lc="http://schemas.openxmlformats.org/drawingml/2006/lockedCanvas" xmlns:dgm="http://schemas.openxmlformats.org/drawingml/2006/diagram" xmlns:wps="http://schemas.microsoft.com/office/word/2010/wordprocessingShape" xmlns:wpg="http://schemas.microsoft.com/office/word/2010/wordprocessingGroup" xmlns:w14="http://schemas.microsoft.com/office/word/2010/wordml" xmlns:w15="http://schemas.microsoft.com/office/word/2012/wordml" xmlns:w16="http://schemas.microsoft.com/office/word/2018/wordml" xmlns:w16cex="http://schemas.microsoft.com/office/word/2018/wordml/cex" xmlns:w16cid="http://schemas.microsoft.com/office/word/2016/wordml/cid" xmlns="http://schemas.microsoft.com/office/tasks/2019/documenttasks" xmlns:cr="http://schemas.microsoft.com/office/comments/2020/reactions">
-  <w:abstractNum w:abstractNumId="1">
-    <w:lvl w:ilvl="0">
-      <w:start w:val="1"/>
-      <w:numFmt w:val="bullet"/>
-      <w:lvlText w:val="-"/>
-      <w:lvlJc w:val="left"/>
-      <w:pPr>
-        <w:ind w:left="720" w:hanging="360"/>
-      </w:pPr>
-      <w:rPr>
-        <w:u w:val="none"/>
-      </w:rPr>
-    </w:lvl>
-    <w:lvl w:ilvl="1">
-      <w:start w:val="1"/>
-      <w:numFmt w:val="bullet"/>
-      <w:lvlText w:val="-"/>
-      <w:lvlJc w:val="left"/>
-      <w:pPr>
-        <w:ind w:left="1440" w:hanging="360"/>
-      </w:pPr>
-      <w:rPr>
-        <w:u w:val="none"/>
-      </w:rPr>
-    </w:lvl>
-    <w:lvl w:ilvl="2">
-      <w:start w:val="1"/>
-      <w:numFmt w:val="bullet"/>
-      <w:lvlText w:val="-"/>
-      <w:lvlJc w:val="left"/>
-      <w:pPr>
-        <w:ind w:left="2160" w:hanging="360"/>
-      </w:pPr>
-      <w:rPr>
-        <w:u w:val="none"/>
-      </w:rPr>
-    </w:lvl>
-    <w:lvl w:ilvl="3">
-      <w:start w:val="1"/>
-      <w:numFmt w:val="bullet"/>
-      <w:lvlText w:val="-"/>
-      <w:lvlJc w:val="left"/>
-      <w:pPr>
-        <w:ind w:left="2880" w:hanging="360"/>
-      </w:pPr>
-      <w:rPr>
-        <w:u w:val="none"/>
-      </w:rPr>
-    </w:lvl>
-    <w:lvl w:ilvl="4">
-      <w:start w:val="1"/>
-      <w:numFmt w:val="bullet"/>
-      <w:lvlText w:val="-"/>
-      <w:lvlJc w:val="left"/>
-      <w:pPr>
-        <w:ind w:left="3600" w:hanging="360"/>
-      </w:pPr>
-      <w:rPr>
-        <w:u w:val="none"/>
-      </w:rPr>
-    </w:lvl>
-    <w:lvl w:ilvl="5">
-      <w:start w:val="1"/>
-      <w:numFmt w:val="bullet"/>
-      <w:lvlText w:val="-"/>
-      <w:lvlJc w:val="left"/>
-      <w:pPr>
-        <w:ind w:left="4320" w:hanging="360"/>
-      </w:pPr>
-      <w:rPr>
-        <w:u w:val="none"/>
-      </w:rPr>
-    </w:lvl>
-    <w:lvl w:ilvl="6">
-      <w:start w:val="1"/>
-      <w:numFmt w:val="bullet"/>
-      <w:lvlText w:val="-"/>
-      <w:lvlJc w:val="left"/>
-      <w:pPr>
-        <w:ind w:left="5040" w:hanging="360"/>
-      </w:pPr>
-      <w:rPr>
-        <w:u w:val="none"/>
-      </w:rPr>
-    </w:lvl>
-    <w:lvl w:ilvl="7">
-      <w:start w:val="1"/>
-      <w:numFmt w:val="bullet"/>
-      <w:lvlText w:val="-"/>
-      <w:lvlJc w:val="left"/>
-      <w:pPr>
-        <w:ind w:left="5760" w:hanging="360"/>
-      </w:pPr>
-      <w:rPr>
-        <w:u w:val="none"/>
-      </w:rPr>
-    </w:lvl>
-    <w:lvl w:ilvl="8">
-      <w:start w:val="1"/>
-      <w:numFmt w:val="bullet"/>
-      <w:lvlText w:val="-"/>
-      <w:lvlJc w:val="left"/>
-      <w:pPr>
-        <w:ind w:left="6480" w:hanging="360"/>
-      </w:pPr>
-      <w:rPr>
-        <w:u w:val="none"/>
-      </w:rPr>
-    </w:lvl>
-  </w:abstractNum>
-  <w:num w:numId="1">
-    <w:abstractNumId w:val="1"/>
-  </w:num>
-</w:numbering>
+<w:numbering xmlns:mc="http://schemas.openxmlformats.org/markup-compatibility/2006" xmlns:o="urn:schemas-microsoft-com:office:office" xmlns:r="http://schemas.openxmlformats.org/officeDocument/2006/relationships" xmlns:m="http://schemas.openxmlformats.org/officeDocument/2006/math" xmlns:v="urn:schemas-microsoft-com:vml" xmlns:wp="http://schemas.openxmlformats.org/drawingml/2006/wordprocessingDrawing" xmlns:w10="urn:schemas-microsoft-com:office:word" xmlns:w="http://schemas.openxmlformats.org/wordprocessingml/2006/main" xmlns:wne="http://schemas.microsoft.com/office/word/2006/wordml" xmlns:sl="http://schemas.openxmlformats.org/schemaLibrary/2006/main" xmlns:a="http://schemas.openxmlformats.org/drawingml/2006/main" xmlns:pic="http://schemas.openxmlformats.org/drawingml/2006/picture" xmlns:c="http://schemas.openxmlformats.org/drawingml/2006/chart" xmlns:lc="http://schemas.openxmlformats.org/drawingml/2006/lockedCanvas" xmlns:dgm="http://schemas.openxmlformats.org/drawingml/2006/diagram" xmlns:wps="http://schemas.microsoft.com/office/word/2010/wordprocessingShape" xmlns:wpg="http://schemas.microsoft.com/office/word/2010/wordprocessingGroup" xmlns:w14="http://schemas.microsoft.com/office/word/2010/wordml" xmlns:w15="http://schemas.microsoft.com/office/word/2012/wordml" xmlns:w16="http://schemas.microsoft.com/office/word/2018/wordml" xmlns:w16cex="http://schemas.microsoft.com/office/word/2018/wordml/cex" xmlns:w16cid="http://schemas.microsoft.com/office/word/2016/wordml/cid" xmlns="http://schemas.microsoft.com/office/tasks/2019/documenttasks" xmlns:cr="http://schemas.microsoft.com/office/comments/2020/reactions"/>
 </file>
 
 <file path=word/styles.xml><?xml version="1.0" encoding="utf-8"?>

</xml_diff>

<commit_message>
[docs] "Plan de Dirección del Proyecto" fixed
</commit_message>
<xml_diff>
--- a/docs/PLAN DE DIRECCIÓN DEL PROYECTO.docx
+++ b/docs/PLAN DE DIRECCIÓN DEL PROYECTO.docx
@@ -100,28 +100,12 @@
                 <w:color w:val="1B6FB5"/>
               </w:rPr>
             </w:pPr>
-            <w:proofErr w:type="spellStart"/>
-            <w:r>
-              <w:rPr>
-                <w:color w:val="1B6FB5"/>
-              </w:rPr>
-              <w:t>CityScape</w:t>
-            </w:r>
-            <w:proofErr w:type="spellEnd"/>
-            <w:r>
-              <w:rPr>
-                <w:color w:val="1B6FB5"/>
-              </w:rPr>
-              <w:t xml:space="preserve"> </w:t>
-            </w:r>
-            <w:proofErr w:type="spellStart"/>
-            <w:r>
-              <w:rPr>
-                <w:color w:val="1B6FB5"/>
-              </w:rPr>
-              <w:t>Rentals</w:t>
-            </w:r>
-            <w:proofErr w:type="spellEnd"/>
+            <w:r>
+              <w:rPr>
+                <w:color w:val="1B6FB5"/>
+              </w:rPr>
+              <w:t>CityScape Rentals</w:t>
+            </w:r>
           </w:p>
         </w:tc>
       </w:tr>
@@ -204,16 +188,8 @@
               <w:rPr>
                 <w:color w:val="1B6FB5"/>
               </w:rPr>
-              <w:t xml:space="preserve">Organización </w:t>
-            </w:r>
-            <w:proofErr w:type="spellStart"/>
-            <w:r>
-              <w:rPr>
-                <w:color w:val="1B6FB5"/>
-              </w:rPr>
-              <w:t>CityScape</w:t>
-            </w:r>
-            <w:proofErr w:type="spellEnd"/>
+              <w:t>Organización CityScape</w:t>
+            </w:r>
           </w:p>
         </w:tc>
       </w:tr>
@@ -1394,7 +1370,6 @@
               <w:rPr>
                 <w:color w:val="1B6FB5"/>
               </w:rPr>
-              <w:lastRenderedPageBreak/>
               <w:t>Ejecución</w:t>
             </w:r>
           </w:p>
@@ -1690,6 +1665,21 @@
                 <w:color w:val="1B6FB5"/>
               </w:rPr>
               <w:t>- Informe de cierre</w:t>
+            </w:r>
+          </w:p>
+          <w:p>
+            <w:pPr>
+              <w:spacing w:before="120" w:after="120"/>
+              <w:jc w:val="center"/>
+              <w:rPr>
+                <w:color w:val="1B6FB5"/>
+              </w:rPr>
+            </w:pPr>
+            <w:r>
+              <w:rPr>
+                <w:color w:val="1B6FB5"/>
+              </w:rPr>
+              <w:t>- Documento de lecciones aprendidas</w:t>
             </w:r>
           </w:p>
         </w:tc>
@@ -3165,7 +3155,6 @@
         <w:color w:val="000000"/>
       </w:rPr>
     </w:pPr>
-    <w:proofErr w:type="spellStart"/>
     <w:r>
       <w:rPr>
         <w:rFonts w:ascii="Balthazar" w:eastAsia="Balthazar" w:hAnsi="Balthazar" w:cs="Balthazar"/>
@@ -3174,7 +3163,6 @@
       </w:rPr>
       <w:t>pgpi</w:t>
     </w:r>
-    <w:proofErr w:type="spellEnd"/>
   </w:p>
 </w:ftr>
 </file>
@@ -3973,9 +3961,7 @@
       <w:tblStyleRowBandSize w:val="1"/>
       <w:tblStyleColBandSize w:val="1"/>
       <w:tblCellMar>
-        <w:top w:w="0" w:type="dxa"/>
         <w:left w:w="108" w:type="dxa"/>
-        <w:bottom w:w="0" w:type="dxa"/>
         <w:right w:w="108" w:type="dxa"/>
       </w:tblCellMar>
     </w:tblPr>
@@ -3986,9 +3972,7 @@
       <w:tblStyleRowBandSize w:val="1"/>
       <w:tblStyleColBandSize w:val="1"/>
       <w:tblCellMar>
-        <w:top w:w="0" w:type="dxa"/>
         <w:left w:w="40" w:type="dxa"/>
-        <w:bottom w:w="0" w:type="dxa"/>
         <w:right w:w="40" w:type="dxa"/>
       </w:tblCellMar>
     </w:tblPr>
@@ -4002,9 +3986,7 @@
       <w:tblStyleRowBandSize w:val="1"/>
       <w:tblStyleColBandSize w:val="1"/>
       <w:tblCellMar>
-        <w:top w:w="0" w:type="dxa"/>
         <w:left w:w="108" w:type="dxa"/>
-        <w:bottom w:w="0" w:type="dxa"/>
         <w:right w:w="108" w:type="dxa"/>
       </w:tblCellMar>
     </w:tblPr>
@@ -4018,9 +4000,7 @@
       <w:tblStyleRowBandSize w:val="1"/>
       <w:tblStyleColBandSize w:val="1"/>
       <w:tblCellMar>
-        <w:top w:w="0" w:type="dxa"/>
         <w:left w:w="108" w:type="dxa"/>
-        <w:bottom w:w="0" w:type="dxa"/>
         <w:right w:w="108" w:type="dxa"/>
       </w:tblCellMar>
     </w:tblPr>
@@ -4034,9 +4014,7 @@
       <w:tblStyleRowBandSize w:val="1"/>
       <w:tblStyleColBandSize w:val="1"/>
       <w:tblCellMar>
-        <w:top w:w="0" w:type="dxa"/>
         <w:left w:w="108" w:type="dxa"/>
-        <w:bottom w:w="0" w:type="dxa"/>
         <w:right w:w="108" w:type="dxa"/>
       </w:tblCellMar>
     </w:tblPr>
@@ -4050,9 +4028,7 @@
       <w:tblStyleRowBandSize w:val="1"/>
       <w:tblStyleColBandSize w:val="1"/>
       <w:tblCellMar>
-        <w:top w:w="0" w:type="dxa"/>
         <w:left w:w="108" w:type="dxa"/>
-        <w:bottom w:w="0" w:type="dxa"/>
         <w:right w:w="108" w:type="dxa"/>
       </w:tblCellMar>
     </w:tblPr>
@@ -4066,9 +4042,7 @@
       <w:tblStyleRowBandSize w:val="1"/>
       <w:tblStyleColBandSize w:val="1"/>
       <w:tblCellMar>
-        <w:top w:w="0" w:type="dxa"/>
         <w:left w:w="108" w:type="dxa"/>
-        <w:bottom w:w="0" w:type="dxa"/>
         <w:right w:w="108" w:type="dxa"/>
       </w:tblCellMar>
     </w:tblPr>
@@ -4082,9 +4056,7 @@
       <w:tblStyleRowBandSize w:val="1"/>
       <w:tblStyleColBandSize w:val="1"/>
       <w:tblCellMar>
-        <w:top w:w="0" w:type="dxa"/>
         <w:left w:w="108" w:type="dxa"/>
-        <w:bottom w:w="0" w:type="dxa"/>
         <w:right w:w="108" w:type="dxa"/>
       </w:tblCellMar>
     </w:tblPr>

</xml_diff>